<commit_message>
Javascript document is updated
</commit_message>
<xml_diff>
--- a/Document/GUI Basic Demo/4_Javascript/Basic JavaScript  - Event Handling & Validation.docx
+++ b/Document/GUI Basic Demo/4_Javascript/Basic JavaScript  - Event Handling & Validation.docx
@@ -16,6 +16,7 @@
       <w:sdtContent>
         <w:p>
           <w:pPr>
+            <w:jc w:val="both"/>
             <w:rPr>
               <w:rFonts w:ascii="Cascadia Code" w:hAnsi="Cascadia Code" w:cs="Cascadia Code"/>
             </w:rPr>
@@ -405,10 +406,20 @@
                                       <w:alias w:val="Address"/>
                                       <w:tag w:val=""/>
                                       <w:id w:val="-669564449"/>
+                                      <w:showingPlcHdr/>
                                       <w:dataBinding w:prefixMappings="xmlns:ns0='http://schemas.microsoft.com/office/2006/coverPageProps' " w:xpath="/ns0:CoverPageProperties[1]/ns0:CompanyAddress[1]" w:storeItemID="{55AF091B-3C7A-41E3-B477-F2FDAA23CFDA}"/>
                                       <w:text/>
                                     </w:sdtPr>
-                                    <w:sdtContent/>
+                                    <w:sdtContent>
+                                      <w:r>
+                                        <w:rPr>
+                                          <w:color w:val="FFFFFF" w:themeColor="background1"/>
+                                          <w:sz w:val="18"/>
+                                          <w:szCs w:val="18"/>
+                                        </w:rPr>
+                                        <w:t xml:space="preserve">     </w:t>
+                                      </w:r>
+                                    </w:sdtContent>
                                   </w:sdt>
                                 </w:p>
                               </w:txbxContent>
@@ -434,7 +445,7 @@
               </mc:Choice>
               <mc:Fallback>
                 <w:pict>
-                  <v:group w14:anchorId="76E1FA20" id="Group 6" o:spid="_x0000_s1026" style="position:absolute;margin-left:0;margin-top:0;width:540pt;height:10in;z-index:251659264;mso-width-percent:882;mso-height-percent:909;mso-position-horizontal:center;mso-position-horizontal-relative:page;mso-position-vertical:center;mso-position-vertical-relative:page;mso-width-percent:882;mso-height-percent:909" coordsize="68580,91440" o:gfxdata="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">
+                  <v:group w14:anchorId="76E1FA20" id="Group 6" o:spid="_x0000_s1026" style="position:absolute;left:0;text-align:left;margin-left:0;margin-top:0;width:540pt;height:10in;z-index:251659264;mso-width-percent:882;mso-height-percent:909;mso-position-horizontal:center;mso-position-horizontal-relative:page;mso-position-vertical:center;mso-position-vertical-relative:page;mso-width-percent:882;mso-height-percent:909" coordsize="68580,91440" o:gfxdata="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">
                     <v:rect id="Rectangle 33" o:spid="_x0000_s1027" style="position:absolute;left:2286;width:66294;height:91440;visibility:visible;mso-wrap-style:square;v-text-anchor:bottom" o:gfxdata="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" fillcolor="black [3213]" stroked="f" strokeweight="1pt">
                       <v:textbox inset="36pt,1in,1in,208.8pt">
                         <w:txbxContent>
@@ -609,10 +620,20 @@
                                 <w:alias w:val="Address"/>
                                 <w:tag w:val=""/>
                                 <w:id w:val="-669564449"/>
+                                <w:showingPlcHdr/>
                                 <w:dataBinding w:prefixMappings="xmlns:ns0='http://schemas.microsoft.com/office/2006/coverPageProps' " w:xpath="/ns0:CoverPageProperties[1]/ns0:CompanyAddress[1]" w:storeItemID="{55AF091B-3C7A-41E3-B477-F2FDAA23CFDA}"/>
                                 <w:text/>
                               </w:sdtPr>
-                              <w:sdtContent/>
+                              <w:sdtContent>
+                                <w:r>
+                                  <w:rPr>
+                                    <w:color w:val="FFFFFF" w:themeColor="background1"/>
+                                    <w:sz w:val="18"/>
+                                    <w:szCs w:val="18"/>
+                                  </w:rPr>
+                                  <w:t xml:space="preserve">     </w:t>
+                                </w:r>
+                              </w:sdtContent>
                             </w:sdt>
                           </w:p>
                         </w:txbxContent>
@@ -653,6 +674,7 @@
           </w:tcPr>
           <w:p>
             <w:pPr>
+              <w:jc w:val="both"/>
               <w:rPr>
                 <w:rFonts w:ascii="Cascadia Code" w:hAnsi="Cascadia Code" w:cs="Cascadia Code"/>
               </w:rPr>
@@ -672,6 +694,7 @@
           </w:tcPr>
           <w:p>
             <w:pPr>
+              <w:jc w:val="both"/>
               <w:rPr>
                 <w:rFonts w:ascii="Cascadia Code" w:hAnsi="Cascadia Code" w:cs="Cascadia Code"/>
               </w:rPr>
@@ -690,6 +713,7 @@
           </w:tcPr>
           <w:p>
             <w:pPr>
+              <w:jc w:val="both"/>
               <w:rPr>
                 <w:rFonts w:ascii="Cascadia Code" w:hAnsi="Cascadia Code" w:cs="Cascadia Code"/>
               </w:rPr>
@@ -708,6 +732,7 @@
           </w:tcPr>
           <w:p>
             <w:pPr>
+              <w:jc w:val="both"/>
               <w:rPr>
                 <w:rFonts w:ascii="Cascadia Code" w:hAnsi="Cascadia Code" w:cs="Cascadia Code"/>
               </w:rPr>
@@ -728,6 +753,7 @@
           </w:tcPr>
           <w:p>
             <w:pPr>
+              <w:jc w:val="both"/>
               <w:rPr>
                 <w:rFonts w:ascii="Cascadia Code" w:hAnsi="Cascadia Code" w:cs="Cascadia Code"/>
               </w:rPr>
@@ -740,6 +766,7 @@
           </w:tcPr>
           <w:p>
             <w:pPr>
+              <w:jc w:val="both"/>
               <w:rPr>
                 <w:rFonts w:ascii="Cascadia Code" w:hAnsi="Cascadia Code" w:cs="Cascadia Code"/>
               </w:rPr>
@@ -752,6 +779,7 @@
           </w:tcPr>
           <w:p>
             <w:pPr>
+              <w:jc w:val="both"/>
               <w:rPr>
                 <w:rFonts w:ascii="Cascadia Code" w:hAnsi="Cascadia Code" w:cs="Cascadia Code"/>
               </w:rPr>
@@ -764,6 +792,7 @@
           </w:tcPr>
           <w:p>
             <w:pPr>
+              <w:jc w:val="both"/>
               <w:rPr>
                 <w:rFonts w:ascii="Cascadia Code" w:hAnsi="Cascadia Code" w:cs="Cascadia Code"/>
               </w:rPr>
@@ -778,6 +807,7 @@
           </w:tcPr>
           <w:p>
             <w:pPr>
+              <w:jc w:val="both"/>
               <w:rPr>
                 <w:rFonts w:ascii="Cascadia Code" w:hAnsi="Cascadia Code" w:cs="Cascadia Code"/>
               </w:rPr>
@@ -796,6 +826,7 @@
           </w:tcPr>
           <w:p>
             <w:pPr>
+              <w:jc w:val="both"/>
               <w:rPr>
                 <w:rFonts w:ascii="Cascadia Code" w:hAnsi="Cascadia Code" w:cs="Cascadia Code"/>
               </w:rPr>
@@ -814,6 +845,7 @@
           </w:tcPr>
           <w:p>
             <w:pPr>
+              <w:jc w:val="both"/>
               <w:rPr>
                 <w:rFonts w:ascii="Cascadia Code" w:hAnsi="Cascadia Code" w:cs="Cascadia Code"/>
               </w:rPr>
@@ -832,6 +864,7 @@
           </w:tcPr>
           <w:p>
             <w:pPr>
+              <w:jc w:val="both"/>
               <w:rPr>
                 <w:rFonts w:ascii="Cascadia Code" w:hAnsi="Cascadia Code" w:cs="Cascadia Code"/>
               </w:rPr>
@@ -852,6 +885,7 @@
           </w:tcPr>
           <w:p>
             <w:pPr>
+              <w:jc w:val="both"/>
               <w:rPr>
                 <w:rFonts w:ascii="Cascadia Code" w:hAnsi="Cascadia Code" w:cs="Cascadia Code"/>
               </w:rPr>
@@ -870,6 +904,7 @@
           </w:tcPr>
           <w:p>
             <w:pPr>
+              <w:jc w:val="both"/>
               <w:rPr>
                 <w:rFonts w:ascii="Cascadia Code" w:hAnsi="Cascadia Code" w:cs="Cascadia Code"/>
               </w:rPr>
@@ -888,6 +923,7 @@
           </w:tcPr>
           <w:p>
             <w:pPr>
+              <w:jc w:val="both"/>
               <w:rPr>
                 <w:rFonts w:ascii="Cascadia Code" w:hAnsi="Cascadia Code" w:cs="Cascadia Code"/>
               </w:rPr>
@@ -906,6 +942,7 @@
           </w:tcPr>
           <w:p>
             <w:pPr>
+              <w:jc w:val="both"/>
               <w:rPr>
                 <w:rFonts w:ascii="Cascadia Code" w:hAnsi="Cascadia Code" w:cs="Cascadia Code"/>
               </w:rPr>
@@ -926,6 +963,7 @@
           </w:tcPr>
           <w:p>
             <w:pPr>
+              <w:jc w:val="both"/>
               <w:rPr>
                 <w:rFonts w:ascii="Cascadia Code" w:hAnsi="Cascadia Code" w:cs="Cascadia Code"/>
               </w:rPr>
@@ -944,6 +982,7 @@
           </w:tcPr>
           <w:p>
             <w:pPr>
+              <w:jc w:val="both"/>
               <w:rPr>
                 <w:rFonts w:ascii="Cascadia Code" w:hAnsi="Cascadia Code" w:cs="Cascadia Code"/>
               </w:rPr>
@@ -962,6 +1001,7 @@
           </w:tcPr>
           <w:p>
             <w:pPr>
+              <w:jc w:val="both"/>
               <w:rPr>
                 <w:rFonts w:ascii="Cascadia Code" w:hAnsi="Cascadia Code" w:cs="Cascadia Code"/>
               </w:rPr>
@@ -980,6 +1020,7 @@
           </w:tcPr>
           <w:p>
             <w:pPr>
+              <w:jc w:val="both"/>
               <w:rPr>
                 <w:rFonts w:ascii="Cascadia Code" w:hAnsi="Cascadia Code" w:cs="Cascadia Code"/>
               </w:rPr>
@@ -996,7 +1037,7 @@
     </w:tbl>
     <w:p>
       <w:pPr>
-        <w:jc w:val="center"/>
+        <w:jc w:val="both"/>
         <w:rPr>
           <w:rFonts w:ascii="Cascadia Code" w:hAnsi="Cascadia Code" w:cs="Cascadia Code"/>
           <w:sz w:val="44"/>
@@ -1016,7 +1057,7 @@
     </w:p>
     <w:p>
       <w:pPr>
-        <w:jc w:val="center"/>
+        <w:jc w:val="both"/>
         <w:rPr>
           <w:rFonts w:ascii="Cascadia Code" w:hAnsi="Cascadia Code" w:cs="Cascadia Code"/>
           <w:sz w:val="44"/>
@@ -1026,6 +1067,7 @@
     </w:p>
     <w:p>
       <w:pPr>
+        <w:jc w:val="both"/>
         <w:rPr>
           <w:rFonts w:ascii="Cascadia Code" w:hAnsi="Cascadia Code" w:cs="Cascadia Code"/>
           <w:sz w:val="44"/>
@@ -1046,6 +1088,7 @@
         <w:tabs>
           <w:tab w:val="left" w:pos="3613"/>
         </w:tabs>
+        <w:jc w:val="both"/>
         <w:rPr>
           <w:rFonts w:ascii="Cascadia Code" w:hAnsi="Cascadia Code" w:cs="Cascadia Code"/>
           <w:sz w:val="44"/>
@@ -1074,6 +1117,7 @@
         <w:tabs>
           <w:tab w:val="left" w:pos="3613"/>
         </w:tabs>
+        <w:jc w:val="both"/>
         <w:rPr>
           <w:rFonts w:ascii="Cascadia Code" w:hAnsi="Cascadia Code" w:cs="Cascadia Code"/>
         </w:rPr>
@@ -1095,6 +1139,7 @@
         <w:tabs>
           <w:tab w:val="left" w:pos="3613"/>
         </w:tabs>
+        <w:jc w:val="both"/>
         <w:rPr>
           <w:rFonts w:ascii="Cascadia Code" w:hAnsi="Cascadia Code" w:cs="Cascadia Code"/>
         </w:rPr>
@@ -1116,6 +1161,7 @@
         <w:tabs>
           <w:tab w:val="left" w:pos="3613"/>
         </w:tabs>
+        <w:jc w:val="both"/>
         <w:rPr>
           <w:rFonts w:ascii="Cascadia Code" w:hAnsi="Cascadia Code" w:cs="Cascadia Code"/>
         </w:rPr>
@@ -1137,6 +1183,7 @@
         <w:tabs>
           <w:tab w:val="left" w:pos="3613"/>
         </w:tabs>
+        <w:jc w:val="both"/>
         <w:rPr>
           <w:rFonts w:ascii="Cascadia Code" w:hAnsi="Cascadia Code" w:cs="Cascadia Code"/>
         </w:rPr>
@@ -1172,6 +1219,7 @@
         <w:tabs>
           <w:tab w:val="left" w:pos="3613"/>
         </w:tabs>
+        <w:jc w:val="both"/>
         <w:rPr>
           <w:rFonts w:ascii="Cascadia Code" w:hAnsi="Cascadia Code" w:cs="Cascadia Code"/>
         </w:rPr>
@@ -1193,6 +1241,7 @@
         <w:tabs>
           <w:tab w:val="left" w:pos="3613"/>
         </w:tabs>
+        <w:jc w:val="both"/>
         <w:rPr>
           <w:rFonts w:ascii="Cascadia Code" w:hAnsi="Cascadia Code" w:cs="Cascadia Code"/>
         </w:rPr>
@@ -1209,6 +1258,7 @@
         <w:tabs>
           <w:tab w:val="left" w:pos="3613"/>
         </w:tabs>
+        <w:jc w:val="both"/>
         <w:rPr>
           <w:rFonts w:ascii="Cascadia Code" w:hAnsi="Cascadia Code" w:cs="Cascadia Code"/>
           <w:sz w:val="40"/>
@@ -1221,6 +1271,7 @@
         <w:tabs>
           <w:tab w:val="left" w:pos="3613"/>
         </w:tabs>
+        <w:jc w:val="both"/>
         <w:rPr>
           <w:rFonts w:ascii="Cascadia Code" w:hAnsi="Cascadia Code" w:cs="Cascadia Code"/>
           <w:sz w:val="40"/>
@@ -1246,6 +1297,7 @@
         <w:tabs>
           <w:tab w:val="left" w:pos="3613"/>
         </w:tabs>
+        <w:jc w:val="both"/>
         <w:rPr>
           <w:rFonts w:ascii="Cascadia Code" w:hAnsi="Cascadia Code" w:cs="Cascadia Code"/>
         </w:rPr>
@@ -1267,6 +1319,7 @@
         <w:tabs>
           <w:tab w:val="left" w:pos="3613"/>
         </w:tabs>
+        <w:jc w:val="both"/>
         <w:rPr>
           <w:rFonts w:ascii="Cascadia Code" w:hAnsi="Cascadia Code" w:cs="Cascadia Code"/>
         </w:rPr>
@@ -1288,6 +1341,7 @@
         <w:tabs>
           <w:tab w:val="left" w:pos="3613"/>
         </w:tabs>
+        <w:jc w:val="both"/>
         <w:rPr>
           <w:rFonts w:ascii="Cascadia Code" w:hAnsi="Cascadia Code" w:cs="Cascadia Code"/>
         </w:rPr>
@@ -1309,6 +1363,7 @@
         <w:tabs>
           <w:tab w:val="left" w:pos="3613"/>
         </w:tabs>
+        <w:jc w:val="both"/>
         <w:rPr>
           <w:rFonts w:ascii="Cascadia Code" w:hAnsi="Cascadia Code" w:cs="Cascadia Code"/>
         </w:rPr>
@@ -1330,6 +1385,7 @@
         <w:tabs>
           <w:tab w:val="left" w:pos="3613"/>
         </w:tabs>
+        <w:jc w:val="both"/>
         <w:rPr>
           <w:rFonts w:ascii="Cascadia Code" w:hAnsi="Cascadia Code" w:cs="Cascadia Code"/>
         </w:rPr>
@@ -1351,6 +1407,7 @@
         <w:tabs>
           <w:tab w:val="left" w:pos="3613"/>
         </w:tabs>
+        <w:jc w:val="both"/>
         <w:rPr>
           <w:rFonts w:ascii="Cascadia Code" w:hAnsi="Cascadia Code" w:cs="Cascadia Code"/>
         </w:rPr>
@@ -1367,6 +1424,7 @@
         <w:tabs>
           <w:tab w:val="left" w:pos="3613"/>
         </w:tabs>
+        <w:jc w:val="both"/>
         <w:rPr>
           <w:rFonts w:ascii="Cascadia Code" w:hAnsi="Cascadia Code" w:cs="Cascadia Code"/>
           <w:sz w:val="40"/>
@@ -1379,6 +1437,7 @@
         <w:tabs>
           <w:tab w:val="left" w:pos="3613"/>
         </w:tabs>
+        <w:jc w:val="both"/>
         <w:rPr>
           <w:rFonts w:ascii="Cascadia Code" w:hAnsi="Cascadia Code" w:cs="Cascadia Code"/>
           <w:sz w:val="40"/>
@@ -1422,6 +1481,7 @@
         <w:tabs>
           <w:tab w:val="left" w:pos="3613"/>
         </w:tabs>
+        <w:jc w:val="both"/>
         <w:rPr>
           <w:rFonts w:ascii="Cascadia Code" w:hAnsi="Cascadia Code" w:cs="Cascadia Code"/>
         </w:rPr>
@@ -1439,6 +1499,7 @@
         <w:tabs>
           <w:tab w:val="left" w:pos="3613"/>
         </w:tabs>
+        <w:jc w:val="both"/>
         <w:rPr>
           <w:rFonts w:ascii="Cascadia Code" w:hAnsi="Cascadia Code" w:cs="Cascadia Code"/>
         </w:rPr>
@@ -1450,6 +1511,7 @@
         <w:tabs>
           <w:tab w:val="left" w:pos="3613"/>
         </w:tabs>
+        <w:jc w:val="both"/>
         <w:rPr>
           <w:rFonts w:ascii="Cascadia Code" w:hAnsi="Cascadia Code" w:cs="Cascadia Code"/>
         </w:rPr>
@@ -1467,6 +1529,7 @@
         <w:tabs>
           <w:tab w:val="left" w:pos="3613"/>
         </w:tabs>
+        <w:jc w:val="both"/>
         <w:rPr>
           <w:rFonts w:ascii="Cascadia Code" w:hAnsi="Cascadia Code" w:cs="Cascadia Code"/>
           <w:color w:val="FF0000"/>
@@ -1486,6 +1549,7 @@
         <w:tabs>
           <w:tab w:val="left" w:pos="3613"/>
         </w:tabs>
+        <w:jc w:val="both"/>
         <w:rPr>
           <w:rFonts w:ascii="Cascadia Code" w:hAnsi="Cascadia Code" w:cs="Cascadia Code"/>
           <w:color w:val="FF0000"/>
@@ -1505,6 +1569,7 @@
         <w:tabs>
           <w:tab w:val="left" w:pos="3613"/>
         </w:tabs>
+        <w:jc w:val="both"/>
         <w:rPr>
           <w:rFonts w:ascii="Cascadia Code" w:hAnsi="Cascadia Code" w:cs="Cascadia Code"/>
           <w:color w:val="FF0000"/>
@@ -1524,6 +1589,7 @@
         <w:tabs>
           <w:tab w:val="left" w:pos="3613"/>
         </w:tabs>
+        <w:jc w:val="both"/>
         <w:rPr>
           <w:rFonts w:ascii="Cascadia Code" w:hAnsi="Cascadia Code" w:cs="Cascadia Code"/>
           <w:color w:val="FF0000"/>
@@ -1543,6 +1609,7 @@
         <w:tabs>
           <w:tab w:val="left" w:pos="3613"/>
         </w:tabs>
+        <w:jc w:val="both"/>
         <w:rPr>
           <w:rFonts w:ascii="Cascadia Code" w:hAnsi="Cascadia Code" w:cs="Cascadia Code"/>
           <w:color w:val="FF0000"/>
@@ -1562,6 +1629,7 @@
         <w:tabs>
           <w:tab w:val="left" w:pos="3613"/>
         </w:tabs>
+        <w:jc w:val="both"/>
         <w:rPr>
           <w:rFonts w:ascii="Cascadia Code" w:hAnsi="Cascadia Code" w:cs="Cascadia Code"/>
           <w:color w:val="FF0000"/>
@@ -1581,6 +1649,7 @@
         <w:tabs>
           <w:tab w:val="left" w:pos="3613"/>
         </w:tabs>
+        <w:jc w:val="both"/>
         <w:rPr>
           <w:rFonts w:ascii="Cascadia Code" w:hAnsi="Cascadia Code" w:cs="Cascadia Code"/>
         </w:rPr>
@@ -1596,6 +1665,7 @@
         <w:tabs>
           <w:tab w:val="left" w:pos="3613"/>
         </w:tabs>
+        <w:jc w:val="both"/>
         <w:rPr>
           <w:rFonts w:ascii="Cascadia Code" w:hAnsi="Cascadia Code" w:cs="Cascadia Code"/>
         </w:rPr>
@@ -1613,6 +1683,7 @@
         <w:tabs>
           <w:tab w:val="left" w:pos="3613"/>
         </w:tabs>
+        <w:jc w:val="both"/>
         <w:rPr>
           <w:rFonts w:ascii="Cascadia Code" w:hAnsi="Cascadia Code" w:cs="Cascadia Code"/>
         </w:rPr>
@@ -1624,6 +1695,7 @@
         <w:tabs>
           <w:tab w:val="left" w:pos="3613"/>
         </w:tabs>
+        <w:jc w:val="both"/>
         <w:rPr>
           <w:rFonts w:ascii="Cascadia Code" w:hAnsi="Cascadia Code" w:cs="Cascadia Code"/>
           <w:color w:val="FF0000"/>
@@ -1668,6 +1740,7 @@
         <w:tabs>
           <w:tab w:val="left" w:pos="3613"/>
         </w:tabs>
+        <w:jc w:val="both"/>
         <w:rPr>
           <w:rFonts w:ascii="Cascadia Code" w:hAnsi="Cascadia Code" w:cs="Cascadia Code"/>
         </w:rPr>
@@ -1683,6 +1756,7 @@
         <w:tabs>
           <w:tab w:val="left" w:pos="3613"/>
         </w:tabs>
+        <w:jc w:val="both"/>
         <w:rPr>
           <w:rFonts w:ascii="Cascadia Code" w:hAnsi="Cascadia Code" w:cs="Cascadia Code"/>
         </w:rPr>
@@ -1700,6 +1774,7 @@
         <w:tabs>
           <w:tab w:val="left" w:pos="3613"/>
         </w:tabs>
+        <w:jc w:val="both"/>
         <w:rPr>
           <w:rFonts w:ascii="Cascadia Code" w:hAnsi="Cascadia Code" w:cs="Cascadia Code"/>
         </w:rPr>
@@ -1711,6 +1786,7 @@
         <w:tabs>
           <w:tab w:val="left" w:pos="3613"/>
         </w:tabs>
+        <w:jc w:val="both"/>
         <w:rPr>
           <w:rFonts w:ascii="Cascadia Code" w:hAnsi="Cascadia Code" w:cs="Cascadia Code"/>
           <w:color w:val="FF0000"/>
@@ -1755,13 +1831,15 @@
         <w:tabs>
           <w:tab w:val="left" w:pos="3613"/>
         </w:tabs>
-        <w:rPr>
-          <w:rFonts w:ascii="Cascadia Code" w:hAnsi="Cascadia Code" w:cs="Cascadia Code"/>
-        </w:rPr>
-      </w:pPr>
-    </w:p>
-    <w:p>
-      <w:pPr>
+        <w:jc w:val="both"/>
+        <w:rPr>
+          <w:rFonts w:ascii="Cascadia Code" w:hAnsi="Cascadia Code" w:cs="Cascadia Code"/>
+        </w:rPr>
+      </w:pPr>
+    </w:p>
+    <w:p>
+      <w:pPr>
+        <w:jc w:val="both"/>
         <w:rPr>
           <w:rFonts w:ascii="Cascadia Code" w:hAnsi="Cascadia Code" w:cs="Cascadia Code"/>
         </w:rPr>
@@ -1778,6 +1856,7 @@
         <w:tabs>
           <w:tab w:val="left" w:pos="3613"/>
         </w:tabs>
+        <w:jc w:val="both"/>
         <w:rPr>
           <w:rFonts w:ascii="Cascadia Code" w:hAnsi="Cascadia Code" w:cs="Cascadia Code"/>
           <w:sz w:val="44"/>
@@ -1806,6 +1885,7 @@
         <w:tabs>
           <w:tab w:val="left" w:pos="3613"/>
         </w:tabs>
+        <w:jc w:val="both"/>
         <w:rPr>
           <w:rFonts w:ascii="Cascadia Code" w:hAnsi="Cascadia Code" w:cs="Cascadia Code"/>
         </w:rPr>
@@ -1841,6 +1921,7 @@
         <w:tabs>
           <w:tab w:val="left" w:pos="3613"/>
         </w:tabs>
+        <w:jc w:val="both"/>
         <w:rPr>
           <w:rFonts w:ascii="Cascadia Code" w:hAnsi="Cascadia Code" w:cs="Cascadia Code"/>
         </w:rPr>
@@ -1878,6 +1959,7 @@
         <w:tabs>
           <w:tab w:val="left" w:pos="3613"/>
         </w:tabs>
+        <w:jc w:val="both"/>
         <w:rPr>
           <w:rFonts w:ascii="Cascadia Code" w:hAnsi="Cascadia Code" w:cs="Cascadia Code"/>
         </w:rPr>
@@ -1893,6 +1975,7 @@
         <w:tabs>
           <w:tab w:val="left" w:pos="3613"/>
         </w:tabs>
+        <w:jc w:val="both"/>
         <w:rPr>
           <w:rFonts w:ascii="Cascadia Code" w:hAnsi="Cascadia Code" w:cs="Cascadia Code"/>
         </w:rPr>
@@ -1945,6 +2028,7 @@
                 <w:tab w:val="left" w:pos="3613"/>
               </w:tabs>
               <w:ind w:left="360"/>
+              <w:jc w:val="both"/>
               <w:rPr>
                 <w:rFonts w:ascii="Cascadia Code" w:hAnsi="Cascadia Code" w:cs="Cascadia Code"/>
               </w:rPr>
@@ -1980,6 +2064,7 @@
                 <w:tab w:val="left" w:pos="3613"/>
               </w:tabs>
               <w:ind w:left="360"/>
+              <w:jc w:val="both"/>
               <w:rPr>
                 <w:rFonts w:ascii="Cascadia Code" w:hAnsi="Cascadia Code" w:cs="Cascadia Code"/>
               </w:rPr>
@@ -2015,6 +2100,7 @@
                 <w:tab w:val="left" w:pos="3613"/>
               </w:tabs>
               <w:ind w:left="360"/>
+              <w:jc w:val="both"/>
               <w:rPr>
                 <w:rFonts w:ascii="Cascadia Code" w:hAnsi="Cascadia Code" w:cs="Cascadia Code"/>
               </w:rPr>
@@ -2058,6 +2144,7 @@
                 <w:tab w:val="left" w:pos="3613"/>
               </w:tabs>
               <w:ind w:left="360"/>
+              <w:jc w:val="both"/>
               <w:rPr>
                 <w:rFonts w:ascii="Cascadia Code" w:hAnsi="Cascadia Code" w:cs="Cascadia Code"/>
               </w:rPr>
@@ -2096,6 +2183,7 @@
                 <w:tab w:val="left" w:pos="3613"/>
               </w:tabs>
               <w:ind w:left="360"/>
+              <w:jc w:val="both"/>
               <w:rPr>
                 <w:rFonts w:ascii="Cascadia Code" w:hAnsi="Cascadia Code" w:cs="Cascadia Code"/>
               </w:rPr>
@@ -2134,6 +2222,7 @@
                 <w:tab w:val="left" w:pos="3613"/>
               </w:tabs>
               <w:ind w:left="360"/>
+              <w:jc w:val="both"/>
               <w:rPr>
                 <w:rFonts w:ascii="Cascadia Code" w:hAnsi="Cascadia Code" w:cs="Cascadia Code"/>
               </w:rPr>
@@ -2177,6 +2266,7 @@
                 <w:tab w:val="left" w:pos="3613"/>
               </w:tabs>
               <w:ind w:left="360"/>
+              <w:jc w:val="both"/>
               <w:rPr>
                 <w:rFonts w:ascii="Cascadia Code" w:hAnsi="Cascadia Code" w:cs="Cascadia Code"/>
               </w:rPr>
@@ -2215,6 +2305,7 @@
                 <w:tab w:val="left" w:pos="3613"/>
               </w:tabs>
               <w:ind w:left="360"/>
+              <w:jc w:val="both"/>
               <w:rPr>
                 <w:rFonts w:ascii="Cascadia Code" w:hAnsi="Cascadia Code" w:cs="Cascadia Code"/>
               </w:rPr>
@@ -2255,6 +2346,7 @@
                 <w:tab w:val="left" w:pos="3613"/>
               </w:tabs>
               <w:ind w:left="360"/>
+              <w:jc w:val="both"/>
               <w:rPr>
                 <w:rFonts w:ascii="Cascadia Code" w:hAnsi="Cascadia Code" w:cs="Cascadia Code"/>
               </w:rPr>
@@ -2298,6 +2390,7 @@
                 <w:tab w:val="left" w:pos="3613"/>
               </w:tabs>
               <w:ind w:left="360"/>
+              <w:jc w:val="both"/>
               <w:rPr>
                 <w:rFonts w:ascii="Cascadia Code" w:hAnsi="Cascadia Code" w:cs="Cascadia Code"/>
               </w:rPr>
@@ -2338,6 +2431,7 @@
                 <w:tab w:val="left" w:pos="3613"/>
               </w:tabs>
               <w:ind w:left="360"/>
+              <w:jc w:val="both"/>
               <w:rPr>
                 <w:rFonts w:ascii="Cascadia Code" w:hAnsi="Cascadia Code" w:cs="Cascadia Code"/>
               </w:rPr>
@@ -2378,6 +2472,7 @@
                 <w:tab w:val="left" w:pos="3613"/>
               </w:tabs>
               <w:ind w:left="360"/>
+              <w:jc w:val="both"/>
               <w:rPr>
                 <w:rFonts w:ascii="Cascadia Code" w:hAnsi="Cascadia Code" w:cs="Cascadia Code"/>
               </w:rPr>
@@ -2421,6 +2516,7 @@
                 <w:tab w:val="left" w:pos="3613"/>
               </w:tabs>
               <w:ind w:left="360"/>
+              <w:jc w:val="both"/>
               <w:rPr>
                 <w:rFonts w:ascii="Cascadia Code" w:hAnsi="Cascadia Code" w:cs="Cascadia Code"/>
               </w:rPr>
@@ -2461,6 +2557,7 @@
                 <w:tab w:val="left" w:pos="3613"/>
               </w:tabs>
               <w:ind w:left="360"/>
+              <w:jc w:val="both"/>
               <w:rPr>
                 <w:rFonts w:ascii="Cascadia Code" w:hAnsi="Cascadia Code" w:cs="Cascadia Code"/>
               </w:rPr>
@@ -2501,6 +2598,7 @@
                 <w:tab w:val="left" w:pos="3613"/>
               </w:tabs>
               <w:ind w:left="360"/>
+              <w:jc w:val="both"/>
               <w:rPr>
                 <w:rFonts w:ascii="Cascadia Code" w:hAnsi="Cascadia Code" w:cs="Cascadia Code"/>
               </w:rPr>
@@ -2544,6 +2642,7 @@
                 <w:tab w:val="left" w:pos="3613"/>
               </w:tabs>
               <w:ind w:left="360"/>
+              <w:jc w:val="both"/>
               <w:rPr>
                 <w:rFonts w:ascii="Cascadia Code" w:hAnsi="Cascadia Code" w:cs="Cascadia Code"/>
               </w:rPr>
@@ -2584,6 +2683,7 @@
                 <w:tab w:val="left" w:pos="3613"/>
               </w:tabs>
               <w:ind w:left="360"/>
+              <w:jc w:val="both"/>
               <w:rPr>
                 <w:rFonts w:ascii="Cascadia Code" w:hAnsi="Cascadia Code" w:cs="Cascadia Code"/>
               </w:rPr>
@@ -2624,6 +2724,7 @@
                 <w:tab w:val="left" w:pos="3613"/>
               </w:tabs>
               <w:ind w:left="360"/>
+              <w:jc w:val="both"/>
               <w:rPr>
                 <w:rFonts w:ascii="Cascadia Code" w:hAnsi="Cascadia Code" w:cs="Cascadia Code"/>
               </w:rPr>
@@ -2667,6 +2768,7 @@
                 <w:tab w:val="left" w:pos="3613"/>
               </w:tabs>
               <w:ind w:left="360"/>
+              <w:jc w:val="both"/>
               <w:rPr>
                 <w:rFonts w:ascii="Cascadia Code" w:hAnsi="Cascadia Code" w:cs="Cascadia Code"/>
               </w:rPr>
@@ -2707,6 +2809,7 @@
                 <w:tab w:val="left" w:pos="3613"/>
               </w:tabs>
               <w:ind w:left="360"/>
+              <w:jc w:val="both"/>
               <w:rPr>
                 <w:rFonts w:ascii="Cascadia Code" w:hAnsi="Cascadia Code" w:cs="Cascadia Code"/>
               </w:rPr>
@@ -2747,6 +2850,7 @@
                 <w:tab w:val="left" w:pos="3613"/>
               </w:tabs>
               <w:ind w:left="360"/>
+              <w:jc w:val="both"/>
               <w:rPr>
                 <w:rFonts w:ascii="Cascadia Code" w:hAnsi="Cascadia Code" w:cs="Cascadia Code"/>
               </w:rPr>
@@ -2769,6 +2873,7 @@
           <w:tab w:val="left" w:pos="3613"/>
         </w:tabs>
         <w:ind w:left="360"/>
+        <w:jc w:val="both"/>
         <w:rPr>
           <w:rFonts w:ascii="Cascadia Code" w:hAnsi="Cascadia Code" w:cs="Cascadia Code"/>
         </w:rPr>
@@ -2784,6 +2889,7 @@
         <w:tabs>
           <w:tab w:val="left" w:pos="3613"/>
         </w:tabs>
+        <w:jc w:val="both"/>
         <w:rPr>
           <w:rFonts w:ascii="Cascadia Code" w:hAnsi="Cascadia Code" w:cs="Cascadia Code"/>
         </w:rPr>
@@ -2835,6 +2941,7 @@
               <w:tabs>
                 <w:tab w:val="left" w:pos="3613"/>
               </w:tabs>
+              <w:jc w:val="both"/>
               <w:rPr>
                 <w:rFonts w:ascii="Cascadia Code" w:hAnsi="Cascadia Code" w:cs="Cascadia Code"/>
               </w:rPr>
@@ -2869,6 +2976,7 @@
               <w:tabs>
                 <w:tab w:val="left" w:pos="3613"/>
               </w:tabs>
+              <w:jc w:val="both"/>
               <w:rPr>
                 <w:rFonts w:ascii="Cascadia Code" w:hAnsi="Cascadia Code" w:cs="Cascadia Code"/>
               </w:rPr>
@@ -2903,6 +3011,7 @@
               <w:tabs>
                 <w:tab w:val="left" w:pos="3613"/>
               </w:tabs>
+              <w:jc w:val="both"/>
               <w:rPr>
                 <w:rFonts w:ascii="Cascadia Code" w:hAnsi="Cascadia Code" w:cs="Cascadia Code"/>
               </w:rPr>
@@ -2945,6 +3054,7 @@
               <w:tabs>
                 <w:tab w:val="left" w:pos="3613"/>
               </w:tabs>
+              <w:jc w:val="both"/>
               <w:rPr>
                 <w:rFonts w:ascii="Cascadia Code" w:hAnsi="Cascadia Code" w:cs="Cascadia Code"/>
               </w:rPr>
@@ -3002,6 +3112,7 @@
               <w:tabs>
                 <w:tab w:val="left" w:pos="3613"/>
               </w:tabs>
+              <w:jc w:val="both"/>
               <w:rPr>
                 <w:rFonts w:ascii="Cascadia Code" w:hAnsi="Cascadia Code" w:cs="Cascadia Code"/>
               </w:rPr>
@@ -3059,6 +3170,7 @@
               <w:tabs>
                 <w:tab w:val="left" w:pos="3613"/>
               </w:tabs>
+              <w:jc w:val="both"/>
               <w:rPr>
                 <w:rFonts w:ascii="Cascadia Code" w:hAnsi="Cascadia Code" w:cs="Cascadia Code"/>
               </w:rPr>
@@ -3080,6 +3192,7 @@
         <w:tabs>
           <w:tab w:val="left" w:pos="3613"/>
         </w:tabs>
+        <w:jc w:val="both"/>
         <w:rPr>
           <w:rFonts w:ascii="Cascadia Code" w:hAnsi="Cascadia Code" w:cs="Cascadia Code"/>
         </w:rPr>
@@ -3090,6 +3203,7 @@
         <w:tabs>
           <w:tab w:val="left" w:pos="3613"/>
         </w:tabs>
+        <w:jc w:val="both"/>
         <w:rPr>
           <w:rFonts w:ascii="Cascadia Code" w:hAnsi="Cascadia Code" w:cs="Cascadia Code"/>
         </w:rPr>
@@ -3100,6 +3214,7 @@
         <w:tabs>
           <w:tab w:val="left" w:pos="3613"/>
         </w:tabs>
+        <w:jc w:val="both"/>
         <w:rPr>
           <w:rFonts w:ascii="Cascadia Code" w:hAnsi="Cascadia Code" w:cs="Cascadia Code"/>
         </w:rPr>
@@ -3110,6 +3225,7 @@
         <w:tabs>
           <w:tab w:val="left" w:pos="3613"/>
         </w:tabs>
+        <w:jc w:val="both"/>
         <w:rPr>
           <w:rFonts w:ascii="Cascadia Code" w:hAnsi="Cascadia Code" w:cs="Cascadia Code"/>
         </w:rPr>
@@ -3120,6 +3236,7 @@
         <w:tabs>
           <w:tab w:val="left" w:pos="3613"/>
         </w:tabs>
+        <w:jc w:val="both"/>
         <w:rPr>
           <w:rFonts w:ascii="Cascadia Code" w:hAnsi="Cascadia Code" w:cs="Cascadia Code"/>
         </w:rPr>
@@ -3130,6 +3247,7 @@
         <w:tabs>
           <w:tab w:val="left" w:pos="3613"/>
         </w:tabs>
+        <w:jc w:val="both"/>
         <w:rPr>
           <w:rFonts w:ascii="Cascadia Code" w:hAnsi="Cascadia Code" w:cs="Cascadia Code"/>
         </w:rPr>
@@ -3145,6 +3263,7 @@
         <w:tabs>
           <w:tab w:val="left" w:pos="3613"/>
         </w:tabs>
+        <w:jc w:val="both"/>
         <w:rPr>
           <w:rFonts w:ascii="Cascadia Code" w:hAnsi="Cascadia Code" w:cs="Cascadia Code"/>
         </w:rPr>
@@ -3197,6 +3316,7 @@
                 <w:tab w:val="left" w:pos="3613"/>
               </w:tabs>
               <w:ind w:left="360"/>
+              <w:jc w:val="both"/>
               <w:rPr>
                 <w:rFonts w:ascii="Cascadia Code" w:hAnsi="Cascadia Code" w:cs="Cascadia Code"/>
               </w:rPr>
@@ -3232,6 +3352,7 @@
                 <w:tab w:val="left" w:pos="3613"/>
               </w:tabs>
               <w:ind w:left="360"/>
+              <w:jc w:val="both"/>
               <w:rPr>
                 <w:rFonts w:ascii="Cascadia Code" w:hAnsi="Cascadia Code" w:cs="Cascadia Code"/>
               </w:rPr>
@@ -3267,6 +3388,7 @@
                 <w:tab w:val="left" w:pos="3613"/>
               </w:tabs>
               <w:ind w:left="360"/>
+              <w:jc w:val="both"/>
               <w:rPr>
                 <w:rFonts w:ascii="Cascadia Code" w:hAnsi="Cascadia Code" w:cs="Cascadia Code"/>
               </w:rPr>
@@ -3310,6 +3432,7 @@
                 <w:tab w:val="left" w:pos="3613"/>
               </w:tabs>
               <w:ind w:left="360"/>
+              <w:jc w:val="both"/>
               <w:rPr>
                 <w:rFonts w:ascii="Cascadia Code" w:hAnsi="Cascadia Code" w:cs="Cascadia Code"/>
               </w:rPr>
@@ -3348,6 +3471,7 @@
                 <w:tab w:val="left" w:pos="3613"/>
               </w:tabs>
               <w:ind w:left="360"/>
+              <w:jc w:val="both"/>
               <w:rPr>
                 <w:rFonts w:ascii="Cascadia Code" w:hAnsi="Cascadia Code" w:cs="Cascadia Code"/>
               </w:rPr>
@@ -3388,6 +3512,7 @@
                 <w:tab w:val="left" w:pos="3613"/>
               </w:tabs>
               <w:ind w:left="360"/>
+              <w:jc w:val="both"/>
               <w:rPr>
                 <w:rFonts w:ascii="Cascadia Code" w:hAnsi="Cascadia Code" w:cs="Cascadia Code"/>
               </w:rPr>
@@ -3431,6 +3556,7 @@
                 <w:tab w:val="left" w:pos="3613"/>
               </w:tabs>
               <w:ind w:left="360"/>
+              <w:jc w:val="both"/>
               <w:rPr>
                 <w:rFonts w:ascii="Cascadia Code" w:hAnsi="Cascadia Code" w:cs="Cascadia Code"/>
               </w:rPr>
@@ -3469,6 +3595,7 @@
                 <w:tab w:val="left" w:pos="3613"/>
               </w:tabs>
               <w:ind w:left="360"/>
+              <w:jc w:val="both"/>
               <w:rPr>
                 <w:rFonts w:ascii="Cascadia Code" w:hAnsi="Cascadia Code" w:cs="Cascadia Code"/>
               </w:rPr>
@@ -3509,6 +3636,7 @@
                 <w:tab w:val="left" w:pos="3613"/>
               </w:tabs>
               <w:ind w:left="360"/>
+              <w:jc w:val="both"/>
               <w:rPr>
                 <w:rFonts w:ascii="Cascadia Code" w:hAnsi="Cascadia Code" w:cs="Cascadia Code"/>
               </w:rPr>
@@ -3552,6 +3680,7 @@
                 <w:tab w:val="left" w:pos="3613"/>
               </w:tabs>
               <w:ind w:left="360"/>
+              <w:jc w:val="both"/>
               <w:rPr>
                 <w:rFonts w:ascii="Cascadia Code" w:hAnsi="Cascadia Code" w:cs="Cascadia Code"/>
               </w:rPr>
@@ -3590,6 +3719,7 @@
                 <w:tab w:val="left" w:pos="3613"/>
               </w:tabs>
               <w:ind w:left="360"/>
+              <w:jc w:val="both"/>
               <w:rPr>
                 <w:rFonts w:ascii="Cascadia Code" w:hAnsi="Cascadia Code" w:cs="Cascadia Code"/>
               </w:rPr>
@@ -3630,6 +3760,7 @@
                 <w:tab w:val="left" w:pos="3613"/>
               </w:tabs>
               <w:ind w:left="360"/>
+              <w:jc w:val="both"/>
               <w:rPr>
                 <w:rFonts w:ascii="Cascadia Code" w:hAnsi="Cascadia Code" w:cs="Cascadia Code"/>
               </w:rPr>
@@ -3673,6 +3804,7 @@
                 <w:tab w:val="left" w:pos="3613"/>
               </w:tabs>
               <w:ind w:left="360"/>
+              <w:jc w:val="both"/>
               <w:rPr>
                 <w:rFonts w:ascii="Cascadia Code" w:hAnsi="Cascadia Code" w:cs="Cascadia Code"/>
               </w:rPr>
@@ -3711,6 +3843,7 @@
                 <w:tab w:val="left" w:pos="3613"/>
               </w:tabs>
               <w:ind w:left="360"/>
+              <w:jc w:val="both"/>
               <w:rPr>
                 <w:rFonts w:ascii="Cascadia Code" w:hAnsi="Cascadia Code" w:cs="Cascadia Code"/>
               </w:rPr>
@@ -3751,6 +3884,7 @@
                 <w:tab w:val="left" w:pos="3613"/>
               </w:tabs>
               <w:ind w:left="360"/>
+              <w:jc w:val="both"/>
               <w:rPr>
                 <w:rFonts w:ascii="Cascadia Code" w:hAnsi="Cascadia Code" w:cs="Cascadia Code"/>
               </w:rPr>
@@ -3773,6 +3907,7 @@
           <w:tab w:val="left" w:pos="3613"/>
         </w:tabs>
         <w:ind w:left="360"/>
+        <w:jc w:val="both"/>
         <w:rPr>
           <w:rFonts w:ascii="Cascadia Code" w:hAnsi="Cascadia Code" w:cs="Cascadia Code"/>
         </w:rPr>
@@ -3788,6 +3923,7 @@
         <w:tabs>
           <w:tab w:val="left" w:pos="3613"/>
         </w:tabs>
+        <w:jc w:val="both"/>
         <w:rPr>
           <w:rFonts w:ascii="Cascadia Code" w:hAnsi="Cascadia Code" w:cs="Cascadia Code"/>
         </w:rPr>
@@ -3839,6 +3975,7 @@
               <w:tabs>
                 <w:tab w:val="left" w:pos="3613"/>
               </w:tabs>
+              <w:jc w:val="both"/>
               <w:rPr>
                 <w:rFonts w:ascii="Cascadia Code" w:hAnsi="Cascadia Code" w:cs="Cascadia Code"/>
               </w:rPr>
@@ -3873,6 +4010,7 @@
               <w:tabs>
                 <w:tab w:val="left" w:pos="3613"/>
               </w:tabs>
+              <w:jc w:val="both"/>
               <w:rPr>
                 <w:rFonts w:ascii="Cascadia Code" w:hAnsi="Cascadia Code" w:cs="Cascadia Code"/>
               </w:rPr>
@@ -3907,6 +4045,7 @@
               <w:tabs>
                 <w:tab w:val="left" w:pos="3613"/>
               </w:tabs>
+              <w:jc w:val="both"/>
               <w:rPr>
                 <w:rFonts w:ascii="Cascadia Code" w:hAnsi="Cascadia Code" w:cs="Cascadia Code"/>
               </w:rPr>
@@ -3949,6 +4088,7 @@
               <w:tabs>
                 <w:tab w:val="left" w:pos="3613"/>
               </w:tabs>
+              <w:jc w:val="both"/>
               <w:rPr>
                 <w:rFonts w:ascii="Cascadia Code" w:hAnsi="Cascadia Code" w:cs="Cascadia Code"/>
               </w:rPr>
@@ -3986,6 +4126,7 @@
               <w:tabs>
                 <w:tab w:val="left" w:pos="3613"/>
               </w:tabs>
+              <w:jc w:val="both"/>
               <w:rPr>
                 <w:rFonts w:ascii="Cascadia Code" w:hAnsi="Cascadia Code" w:cs="Cascadia Code"/>
               </w:rPr>
@@ -4023,6 +4164,7 @@
               <w:tabs>
                 <w:tab w:val="left" w:pos="3613"/>
               </w:tabs>
+              <w:jc w:val="both"/>
               <w:rPr>
                 <w:rFonts w:ascii="Cascadia Code" w:hAnsi="Cascadia Code" w:cs="Cascadia Code"/>
               </w:rPr>
@@ -4065,6 +4207,7 @@
               <w:tabs>
                 <w:tab w:val="left" w:pos="3613"/>
               </w:tabs>
+              <w:jc w:val="both"/>
               <w:rPr>
                 <w:rFonts w:ascii="Cascadia Code" w:hAnsi="Cascadia Code" w:cs="Cascadia Code"/>
               </w:rPr>
@@ -4102,6 +4245,7 @@
               <w:tabs>
                 <w:tab w:val="left" w:pos="3613"/>
               </w:tabs>
+              <w:jc w:val="both"/>
               <w:rPr>
                 <w:rFonts w:ascii="Cascadia Code" w:hAnsi="Cascadia Code" w:cs="Cascadia Code"/>
               </w:rPr>
@@ -4141,6 +4285,7 @@
               <w:tabs>
                 <w:tab w:val="left" w:pos="3613"/>
               </w:tabs>
+              <w:jc w:val="both"/>
               <w:rPr>
                 <w:rFonts w:ascii="Cascadia Code" w:hAnsi="Cascadia Code" w:cs="Cascadia Code"/>
               </w:rPr>
@@ -4162,6 +4307,7 @@
         <w:tabs>
           <w:tab w:val="left" w:pos="3613"/>
         </w:tabs>
+        <w:jc w:val="both"/>
         <w:rPr>
           <w:rFonts w:ascii="Cascadia Code" w:hAnsi="Cascadia Code" w:cs="Cascadia Code"/>
         </w:rPr>
@@ -4177,6 +4323,7 @@
         <w:tabs>
           <w:tab w:val="left" w:pos="3613"/>
         </w:tabs>
+        <w:jc w:val="both"/>
         <w:rPr>
           <w:rFonts w:ascii="Cascadia Code" w:hAnsi="Cascadia Code" w:cs="Cascadia Code"/>
         </w:rPr>
@@ -4194,6 +4341,7 @@
           <w:tab w:val="left" w:pos="3613"/>
         </w:tabs>
         <w:ind w:left="360"/>
+        <w:jc w:val="both"/>
         <w:rPr>
           <w:rFonts w:ascii="Cascadia Code" w:hAnsi="Cascadia Code" w:cs="Cascadia Code"/>
         </w:rPr>
@@ -4225,6 +4373,7 @@
           <w:tab w:val="left" w:pos="3613"/>
         </w:tabs>
         <w:ind w:left="360"/>
+        <w:jc w:val="both"/>
         <w:rPr>
           <w:rFonts w:ascii="Cascadia Code" w:hAnsi="Cascadia Code" w:cs="Cascadia Code"/>
         </w:rPr>
@@ -4236,6 +4385,7 @@
           <w:tab w:val="left" w:pos="3613"/>
         </w:tabs>
         <w:ind w:left="360"/>
+        <w:jc w:val="both"/>
         <w:rPr>
           <w:rFonts w:ascii="Cascadia Code" w:hAnsi="Cascadia Code" w:cs="Cascadia Code"/>
         </w:rPr>
@@ -4253,6 +4403,7 @@
           <w:tab w:val="left" w:pos="3613"/>
         </w:tabs>
         <w:ind w:left="360"/>
+        <w:jc w:val="both"/>
         <w:rPr>
           <w:rFonts w:ascii="Cascadia Code" w:hAnsi="Cascadia Code" w:cs="Cascadia Code"/>
         </w:rPr>
@@ -4296,6 +4447,7 @@
     </w:p>
     <w:p>
       <w:pPr>
+        <w:jc w:val="both"/>
         <w:rPr>
           <w:rFonts w:ascii="Cascadia Code" w:hAnsi="Cascadia Code" w:cs="Cascadia Code"/>
         </w:rPr>
@@ -4309,6 +4461,7 @@
     </w:p>
     <w:p>
       <w:pPr>
+        <w:jc w:val="both"/>
         <w:rPr>
           <w:rFonts w:ascii="Cascadia Code" w:hAnsi="Cascadia Code" w:cs="Cascadia Code"/>
           <w:sz w:val="44"/>
@@ -4334,6 +4487,7 @@
           <w:ilvl w:val="0"/>
           <w:numId w:val="5"/>
         </w:numPr>
+        <w:jc w:val="both"/>
         <w:rPr>
           <w:rFonts w:ascii="Cascadia Code" w:hAnsi="Cascadia Code" w:cs="Cascadia Code"/>
         </w:rPr>
@@ -4352,6 +4506,7 @@
           <w:ilvl w:val="0"/>
           <w:numId w:val="5"/>
         </w:numPr>
+        <w:jc w:val="both"/>
         <w:rPr>
           <w:rFonts w:ascii="Cascadia Code" w:hAnsi="Cascadia Code" w:cs="Cascadia Code"/>
         </w:rPr>
@@ -4373,6 +4528,7 @@
     </w:p>
     <w:p>
       <w:pPr>
+        <w:jc w:val="both"/>
         <w:rPr>
           <w:rFonts w:ascii="Cascadia Code" w:hAnsi="Cascadia Code" w:cs="Cascadia Code"/>
         </w:rPr>
@@ -4384,6 +4540,7 @@
           <w:tab w:val="left" w:pos="3613"/>
         </w:tabs>
         <w:ind w:left="360"/>
+        <w:jc w:val="both"/>
         <w:rPr>
           <w:rFonts w:ascii="Cascadia Code" w:hAnsi="Cascadia Code" w:cs="Cascadia Code"/>
         </w:rPr>
@@ -4394,6 +4551,7 @@
         <w:tabs>
           <w:tab w:val="left" w:pos="3613"/>
         </w:tabs>
+        <w:jc w:val="both"/>
         <w:rPr>
           <w:rFonts w:ascii="Cascadia Code" w:hAnsi="Cascadia Code" w:cs="Cascadia Code"/>
         </w:rPr>
@@ -4404,13 +4562,15 @@
         <w:tabs>
           <w:tab w:val="left" w:pos="3613"/>
         </w:tabs>
-        <w:rPr>
-          <w:rFonts w:ascii="Cascadia Code" w:hAnsi="Cascadia Code" w:cs="Cascadia Code"/>
-        </w:rPr>
-      </w:pPr>
-    </w:p>
-    <w:p>
-      <w:pPr>
+        <w:jc w:val="both"/>
+        <w:rPr>
+          <w:rFonts w:ascii="Cascadia Code" w:hAnsi="Cascadia Code" w:cs="Cascadia Code"/>
+        </w:rPr>
+      </w:pPr>
+    </w:p>
+    <w:p>
+      <w:pPr>
+        <w:jc w:val="both"/>
         <w:rPr>
           <w:rFonts w:ascii="Cascadia Code" w:hAnsi="Cascadia Code" w:cs="Cascadia Code"/>
           <w:sz w:val="44"/>
@@ -5578,6 +5738,7 @@
   <w:style w:type="character" w:default="1" w:styleId="DefaultParagraphFont">
     <w:name w:val="Default Paragraph Font"/>
     <w:uiPriority w:val="1"/>
+    <w:semiHidden/>
     <w:unhideWhenUsed/>
   </w:style>
   <w:style w:type="table" w:default="1" w:styleId="TableNormal">

</xml_diff>